<commit_message>
Menambahkan file Pertemuan 3
</commit_message>
<xml_diff>
--- a/Laporan/Laporan_Modul2_23051430020_ShannazFairuz.docx
+++ b/Laporan/Laporan_Modul2_23051430020_ShannazFairuz.docx
@@ -13840,6 +13840,71 @@
             </w:pPr>
             <w:r>
               <w:rPr>
+                <w:noProof/>
+                <w:color w:val="333333"/>
+              </w:rPr>
+              <mc:AlternateContent>
+                <mc:Choice Requires="wpi">
+                  <w:drawing>
+                    <wp:anchor distT="0" distB="0" distL="114300" distR="114300" simplePos="0" relativeHeight="251663360" behindDoc="0" locked="0" layoutInCell="1" allowOverlap="1" wp14:anchorId="77DB2D71" wp14:editId="276A545D">
+                      <wp:simplePos x="0" y="0"/>
+                      <wp:positionH relativeFrom="column">
+                        <wp:posOffset>622300</wp:posOffset>
+                      </wp:positionH>
+                      <wp:positionV relativeFrom="paragraph">
+                        <wp:posOffset>-318770</wp:posOffset>
+                      </wp:positionV>
+                      <wp:extent cx="921085" cy="1188720"/>
+                      <wp:effectExtent l="57150" t="57150" r="0" b="49530"/>
+                      <wp:wrapNone/>
+                      <wp:docPr id="399794586" name="Ink 6"/>
+                      <wp:cNvGraphicFramePr/>
+                      <a:graphic xmlns:a="http://schemas.openxmlformats.org/drawingml/2006/main">
+                        <a:graphicData uri="http://schemas.microsoft.com/office/word/2010/wordprocessingInk">
+                          <w14:contentPart bwMode="auto" r:id="rId14">
+                            <w14:nvContentPartPr>
+                              <w14:cNvContentPartPr/>
+                            </w14:nvContentPartPr>
+                            <w14:xfrm>
+                              <a:off x="0" y="0"/>
+                              <a:ext cx="921085" cy="1188720"/>
+                            </w14:xfrm>
+                          </w14:contentPart>
+                        </a:graphicData>
+                      </a:graphic>
+                    </wp:anchor>
+                  </w:drawing>
+                </mc:Choice>
+                <mc:Fallback>
+                  <w:pict>
+                    <v:shapetype w14:anchorId="52B54A00" id="_x0000_t75" coordsize="21600,21600" o:spt="75" o:preferrelative="t" path="m@4@5l@4@11@9@11@9@5xe" filled="f" stroked="f">
+                      <v:stroke joinstyle="miter"/>
+                      <v:formulas>
+                        <v:f eqn="if lineDrawn pixelLineWidth 0"/>
+                        <v:f eqn="sum @0 1 0"/>
+                        <v:f eqn="sum 0 0 @1"/>
+                        <v:f eqn="prod @2 1 2"/>
+                        <v:f eqn="prod @3 21600 pixelWidth"/>
+                        <v:f eqn="prod @3 21600 pixelHeight"/>
+                        <v:f eqn="sum @0 0 1"/>
+                        <v:f eqn="prod @6 1 2"/>
+                        <v:f eqn="prod @7 21600 pixelWidth"/>
+                        <v:f eqn="sum @8 21600 0"/>
+                        <v:f eqn="prod @7 21600 pixelHeight"/>
+                        <v:f eqn="sum @10 21600 0"/>
+                      </v:formulas>
+                      <v:path o:extrusionok="f" gradientshapeok="t" o:connecttype="rect"/>
+                      <o:lock v:ext="edit" aspectratio="t"/>
+                    </v:shapetype>
+                    <v:shape id="Ink 6" o:spid="_x0000_s1026" type="#_x0000_t75" style="position:absolute;margin-left:48.3pt;margin-top:-25.8pt;width:73.95pt;height:95pt;z-index:251663360;visibility:visible;mso-wrap-style:square;mso-wrap-distance-left:9pt;mso-wrap-distance-top:0;mso-wrap-distance-right:9pt;mso-wrap-distance-bottom:0;mso-position-horizontal:absolute;mso-position-horizontal-relative:text;mso-position-vertical:absolute;mso-position-vertical-relative:text" o:gfxdata="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">
+                      <v:imagedata r:id="rId15" o:title=""/>
+                    </v:shape>
+                  </w:pict>
+                </mc:Fallback>
+              </mc:AlternateContent>
+            </w:r>
+            <w:r>
+              <w:rPr>
                 <w:color w:val="333333"/>
               </w:rPr>
               <w:t>________________________________</w:t>
@@ -13957,8 +14022,8 @@
     <w:p/>
     <w:p/>
     <w:sectPr>
-      <w:headerReference w:type="default" r:id="rId14"/>
-      <w:footerReference w:type="default" r:id="rId15"/>
+      <w:headerReference w:type="default" r:id="rId16"/>
+      <w:footerReference w:type="default" r:id="rId17"/>
       <w:pgSz w:w="11906" w:h="16838"/>
       <w:pgMar w:top="1701" w:right="1701" w:bottom="1701" w:left="2268" w:header="708" w:footer="708" w:gutter="0"/>
       <w:cols w:space="720"/>
@@ -15030,6 +15095,35 @@
 </w:styles>
 </file>
 
+<file path=word/ink/ink1.xml><?xml version="1.0" encoding="utf-8"?>
+<inkml:ink xmlns:inkml="http://www.w3.org/2003/InkML">
+  <inkml:definitions>
+    <inkml:context xml:id="ctx0">
+      <inkml:inkSource xml:id="inkSrc0">
+        <inkml:traceFormat>
+          <inkml:channel name="X" type="integer" min="-2.14748E9" max="2.14748E9" units="cm"/>
+          <inkml:channel name="Y" type="integer" min="-2.14748E9" max="2.14748E9" units="cm"/>
+          <inkml:channel name="F" type="integer" max="32767" units="dev"/>
+        </inkml:traceFormat>
+        <inkml:channelProperties>
+          <inkml:channelProperty channel="X" name="resolution" value="1000" units="1/cm"/>
+          <inkml:channelProperty channel="Y" name="resolution" value="1000" units="1/cm"/>
+          <inkml:channelProperty channel="F" name="resolution" value="0" units="1/dev"/>
+        </inkml:channelProperties>
+      </inkml:inkSource>
+      <inkml:timestamp xml:id="ts0" timeString="2026-02-20T21:51:51.229"/>
+    </inkml:context>
+    <inkml:brush xml:id="br0">
+      <inkml:brushProperty name="width" value="0.05" units="cm"/>
+      <inkml:brushProperty name="height" value="0.05" units="cm"/>
+    </inkml:brush>
+  </inkml:definitions>
+  <inkml:trace contextRef="#ctx0" brushRef="#br0">105 2668 24575,'-2'1'0,"-1"0"0,1 0 0,-1 0 0,1 0 0,0 0 0,0 1 0,0-1 0,0 1 0,-4 3 0,-13 8 0,-11-2 0,29-11 0,-1 1 0,1-1 0,-1 1 0,1-1 0,-1 0 0,1 0 0,-1 0 0,1 1 0,-1-1 0,1-1 0,-1 1 0,1 0 0,-1 0 0,1 0 0,-1-1 0,1 1 0,-3-2 0,4 1 0,0 0 0,0 0 0,0 0 0,0 0 0,0 0 0,0 0 0,0 0 0,0 0 0,1 0 0,-1 0 0,0 0 0,1 0 0,-1 0 0,1 0 0,-1 0 0,1 0 0,-1 0 0,1 1 0,0-1 0,-1 0 0,1 0 0,0 1 0,0-1 0,0 0 0,-1 1 0,1-1 0,1 0 0,3-4 0,95-121 0,415-481 0,-81 93 0,-226 314 0,-46 48 0,-151 141 0,-1-1 0,0 0 0,-1-1 0,9-17 0,-14 23 0,0 0 0,-1-1 0,0 0 0,0 1 0,-1-1 0,0 0 0,0-1 0,-1 1 0,1-13 0,-2 20 0,0-1 0,0 1 0,0-1 0,0 1 0,0-1 0,0 1 0,-1-1 0,1 1 0,0-1 0,-1 1 0,1-1 0,-1 1 0,0 0 0,0-1 0,1 1 0,-1 0 0,0-1 0,0 1 0,0 0 0,0 0 0,0 0 0,-1 0 0,1 0 0,0 0 0,0 0 0,-1 0 0,1 1 0,0-1 0,-1 0 0,1 1 0,-1-1 0,1 1 0,-1 0 0,1-1 0,-1 1 0,1 0 0,-1 0 0,1 0 0,-1 0 0,0 0 0,-1 1 0,-3-1 0,0 1 0,0 1 0,1-1 0,-1 1 0,1 0 0,-1 0 0,1 1 0,0 0 0,-10 6 0,-327 267 0,-1 11 0,-13 11 0,275-220 0,-134 164 0,211-238 0,1 0 0,0 1 0,0-1 0,0 1 0,1-1 0,-1 1 0,-2 9 0,5-14 0,0 1 0,0 0 0,0-1 0,-1 1 0,1 0 0,0-1 0,0 1 0,0 0 0,1-1 0,-1 1 0,0 0 0,0-1 0,0 1 0,0-1 0,1 1 0,-1 0 0,0-1 0,0 1 0,1-1 0,-1 1 0,1-1 0,-1 1 0,0-1 0,1 1 0,0 0 0,1 0 0,-1-1 0,1 1 0,0 0 0,-1-1 0,1 1 0,0-1 0,-1 0 0,1 0 0,0 0 0,0 1 0,-1-2 0,1 1 0,0 0 0,2-1 0,18-3 0,0-2 0,0 0 0,-1-1 0,0-2 0,28-14 0,27-11 0,355-111 0,-373 131 0,1 2 0,0 3 0,0 2 0,0 3 0,98 5 0,-153-1 0,-1 1 0,0-1 0,1 1 0,-1-1 0,0 1 0,0 0 0,0 0 0,0 0 0,0 1 0,0-1 0,0 1 0,0 0 0,0-1 0,-1 1 0,1 0 0,-1 1 0,1-1 0,-1 0 0,4 6 0,-4-4 0,0 1 0,0-1 0,0 1 0,-1-1 0,1 1 0,-1 0 0,0 0 0,-1 0 0,1 0 0,-1-1 0,0 1 0,0 5 0,-3 12 0,-1 0 0,-1 0 0,0-1 0,-16 38 0,-155 330 0,-25-11 0,123-234 0,30-56 0,-63 87 0,92-156 0,18-19 0,0 0 0,1 1 0,-1-1 0,0 0 0,1 0 0,-1 1 0,0-1 0,1 0 0,-1 0 0,0 0 0,1 0 0,-1 0 0,0 0 0,0 0 0,1 0 0,-1 0 0,0-1 0,1 1 0,-1 0 0,0 0 0,0-1 0,-1-1 0,0 1 0,1-1 0,-1 0 0,1 0 0,-1 0 0,1 0 0,0 0 0,0 0 0,0 0 0,0-1 0,0 1 0,0 0 0,0-1 0,1 1 0,-1-5 0,-11-83 0,3 0 0,7-164 0,4 138 0,-4-295 0,14-594 0,1 778 0,45-229 0,-38 376 0,2 1 0,59-132 0,-42 115 0,-33 85 0,0 0 0,0 0 0,1 1 0,0 0 0,1 0 0,11-10 0,17-24 0,-35 43 0,-1 0 0,1 0 0,0 0 0,-1-1 0,1 1 0,0 0 0,0 0 0,0 0 0,0 0 0,0 0 0,0 0 0,0 0 0,0 1 0,0-1 0,0 0 0,0 1 0,1-1 0,-1 0 0,0 1 0,1-1 0,-1 1 0,0 0 0,1 0 0,-1-1 0,0 1 0,1 0 0,-1 0 0,0 0 0,1 0 0,-1 0 0,1 1 0,-1-1 0,2 1 0,-1 1 0,0-1 0,0 1 0,0 0 0,-1 0 0,1 0 0,-1 0 0,1 0 0,-1 0 0,0 1 0,0-1 0,0 0 0,0 1 0,0-1 0,0 1 0,-1-1 0,1 1 0,0 4 0,4 49 0,-2 58 0,0 6 0,10 152 0,3 47 0,30 999 0,-45-1287 0,2 0 0,1-1 0,1 1 0,17 56 0,-21-85 0,-1-1 0,0 1 0,1-1 0,-1 1 0,0 0 0,1-1 0,0 1 0,-1-1 0,1 1 0,0-1 0,0 0 0,0 1 0,0-1 0,0 0 0,0 1 0,0-1 0,1 0 0,-1 0 0,0 0 0,1 0 0,-1 0 0,1-1 0,-1 1 0,1 0 0,-1-1 0,3 2 0,-2-3 0,0 1 0,0-1 0,0 1 0,0-1 0,0 0 0,0 0 0,0 0 0,0 0 0,-1 0 0,1 0 0,0-1 0,-1 1 0,1-1 0,-1 1 0,0-1 0,1 1 0,-1-1 0,0 0 0,0 1 0,0-1 0,1-4 0,11-21 0,-1-2 0,-2 1 0,11-50 0,-5 14 0,246-682 0,-255 728 0,-1 1 0,1 1 0,0 0 0,1 1 0,1-1 0,1 1 0,19-24 0,-28 39 0,-1-1 0,0 1 0,0 0 0,1 0 0,-1 0 0,0-1 0,0 1 0,1 0 0,-1 0 0,0 0 0,0-1 0,1 1 0,-1 0 0,0 0 0,1 0 0,-1 0 0,0 0 0,1 0 0,-1 0 0,0 0 0,1 0 0,-1 0 0,0 0 0,1 0 0,-1 0 0,0 0 0,1 0 0,-1 0 0,0 0 0,1 0 0,-1 0 0,0 1 0,0-1 0,1 0 0,-1 0 0,0 0 0,1 0 0,-1 1 0,0-1 0,0 0 0,0 0 0,1 1 0,-1-1 0,0 0 0,0 0 0,0 1 0,1-1 0,-1 0 0,0 1 0,0-1 0,0 0 0,0 1 0,0-1 0,0 0 0,0 0 0,0 1 0,0-1 0,0 0 0,0 1 0,0-1 0,0 0 0,0 1 0,2 25 0,-2-24 0,-20 298 0,12-213 0,-10 557 0,18-634 0,-1-6 0,1 0 0,0 0 0,0 1 0,0-1 0,1 0 0,0 0 0,0 0 0,0 0 0,0 1 0,3 6 0,-3-11 0,-1 0 0,0 0 0,0 0 0,1 1 0,-1-1 0,0 0 0,1 0 0,-1 0 0,0 0 0,0 0 0,1 0 0,-1 0 0,0 0 0,1 0 0,-1 0 0,0 0 0,1 0 0,-1 0 0,0 0 0,1 0 0,-1 0 0,0 0 0,0-1 0,1 1 0,-1 0 0,0 0 0,1 0 0,-1 0 0,0-1 0,0 1 0,0 0 0,1 0 0,-1 0 0,0-1 0,0 1 0,0 0 0,1 0 0,-1-1 0,0 1 0,0 0 0,0-1 0,0 1 0,0 0 0,0-1 0,0 1 0,1-1 0,6-14 0,7-27 0,-3-1 0,-1 0 0,7-78 0,6-28 0,-12 91 0,-6 26 0,13-43 0,-12 66 0,-2 19 0,-2 21 0,-23 155 0,0 17 0,20-162 0,3 245 0,3-246 0,-5-38 0,0 0 0,1 0 0,-1-1 0,1 1 0,-1 0 0,1 0 0,0-1 0,0 1 0,0 0 0,0-1 0,0 1 0,0-1 0,0 1 0,0-1 0,1 0 0,-1 1 0,0-1 0,3 2 0,-3-3 0,0 0 0,1 0 0,-1 0 0,0 0 0,0 0 0,0-1 0,0 1 0,0 0 0,0 0 0,0-1 0,0 1 0,0-1 0,0 1 0,0-1 0,0 1 0,0-1 0,0 0 0,0 1 0,-1-1 0,1 0 0,0 0 0,0 1 0,-1-1 0,1 0 0,-1 0 0,2-2 0,14-26 0,2-17 0,-2 0 0,12-59 0,-2 4 0,42-151 0,74-217 0,94-309 0,-207 665 0,-21 91 0,-6 18 0,0 1 0,-1 0 0,0-1 0,1 1 0,-1-1 0,-1 1 0,1-1 0,0 1 0,-1-1 0,0 1 0,0-7 0,0 9 0,-1 1 0,1-1 0,0 1 0,-1-1 0,1 1 0,-1-1 0,1 1 0,-1-1 0,1 1 0,-1-1 0,1 1 0,-1 0 0,1-1 0,-1 1 0,0 0 0,1-1 0,-1 1 0,0 0 0,1 0 0,-1-1 0,0 1 0,1 0 0,-1 0 0,0 0 0,1 0 0,-1 0 0,0 0 0,1 0 0,-1 0 0,0 1 0,1-1 0,-1 0 0,0 0 0,1 0 0,-1 1 0,1-1 0,-1 0 0,-1 1 0,-22 14 0,19-10 0,1 0 0,0 0 0,1 1 0,-1 0 0,1-1 0,0 1 0,0 0 0,-3 12 0,-13 56 0,15-57 0,-49 319 0,20-98 0,-16 257 0,43 5 0,5-412 0,3 86 0,1-148 33,2 0 0,0-1 0,14 37 0,-10-34-532,-1 1 0,5 31 0,-11-41-6327</inkml:trace>
+  <inkml:trace contextRef="#ctx0" brushRef="#br0" timeOffset="1733.88">1884 2157 24575,'11'-11'0,"3"-3"0,0 0 0,1 1 0,17-11 0,27-18 0,-32 21 0,35-19 0,-52 34 0,0 2 0,0-1 0,0 1 0,0 1 0,1-1 0,0 2 0,19-3 0,81-14-1365,-94 17-5461</inkml:trace>
+  <inkml:trace contextRef="#ctx0" brushRef="#br0" timeOffset="3382.16">1819 2436 24575,'7'0'0,"0"-1"0,0 0 0,-1 0 0,1-1 0,0 0 0,-1 0 0,0 0 0,13-7 0,48-34 0,-25 15 0,165-77 0,-65 52 0,-128 48 16,1 0-1,-1 1 1,1 0-1,0 1 1,-1 1-1,19-1 0,38-6-1488,-53 5-5353</inkml:trace>
+</inkml:ink>
+</file>
+
 <file path=word/theme/theme1.xml><?xml version="1.0" encoding="utf-8"?>
 <a:theme xmlns:a="http://schemas.openxmlformats.org/drawingml/2006/main" name="Office Theme">
   <a:themeElements>

</xml_diff>